<commit_message>
Moved USGSNodes to GLDW_DataWatershed repository
</commit_message>
<xml_diff>
--- a/Designs/DESIGNS_AlertWidget.docx
+++ b/Designs/DESIGNS_AlertWidget.docx
@@ -353,158 +353,545 @@
         <w:tblLook w:val="04A0" w:firstRow="1" w:lastRow="0" w:firstColumn="1" w:lastColumn="0" w:noHBand="0" w:noVBand="1"/>
       </w:tblPr>
       <w:tblGrid>
-        <w:gridCol w:w="1546"/>
-        <w:gridCol w:w="1262"/>
-        <w:gridCol w:w="6768"/>
+        <w:gridCol w:w="1042"/>
+        <w:gridCol w:w="2781"/>
       </w:tblGrid>
       <w:tr>
-        <w:tc>
-          <w:tcPr>
-            <w:tcW w:w="1546" w:type="dxa"/>
-          </w:tcPr>
-          <w:p>
-            <w:r>
-              <w:t>Alert Time</w:t>
-            </w:r>
-          </w:p>
-        </w:tc>
-        <w:tc>
-          <w:tcPr>
-            <w:tcW w:w="1262" w:type="dxa"/>
-          </w:tcPr>
-          <w:p/>
-        </w:tc>
-        <w:tc>
-          <w:tcPr>
-            <w:tcW w:w="6768" w:type="dxa"/>
-          </w:tcPr>
-          <w:p/>
+        <w:trPr>
+          <w:trHeight w:val="206"/>
+        </w:trPr>
+        <w:tc>
+          <w:tcPr>
+            <w:tcW w:w="1042" w:type="dxa"/>
+            <w:shd w:val="clear" w:color="auto" w:fill="C6D9F1" w:themeFill="text2" w:themeFillTint="33"/>
+          </w:tcPr>
+          <w:p>
+            <w:r>
+              <w:t>Heading</w:t>
+            </w:r>
+          </w:p>
+        </w:tc>
+        <w:tc>
+          <w:tcPr>
+            <w:tcW w:w="2781" w:type="dxa"/>
+            <w:shd w:val="clear" w:color="auto" w:fill="C6D9F1" w:themeFill="text2" w:themeFillTint="33"/>
+          </w:tcPr>
+          <w:p>
+            <w:r>
+              <w:t>Sample Data</w:t>
+            </w:r>
+          </w:p>
         </w:tc>
       </w:tr>
       <w:tr>
-        <w:tc>
-          <w:tcPr>
-            <w:tcW w:w="1546" w:type="dxa"/>
-          </w:tcPr>
-          <w:p>
-            <w:r>
-              <w:t>Category</w:t>
-            </w:r>
-          </w:p>
-        </w:tc>
-        <w:tc>
-          <w:tcPr>
-            <w:tcW w:w="1262" w:type="dxa"/>
-          </w:tcPr>
-          <w:p/>
-        </w:tc>
-        <w:tc>
-          <w:tcPr>
-            <w:tcW w:w="6768" w:type="dxa"/>
-          </w:tcPr>
+        <w:trPr>
+          <w:trHeight w:val="401"/>
+        </w:trPr>
+        <w:tc>
+          <w:tcPr>
+            <w:tcW w:w="1042" w:type="dxa"/>
+          </w:tcPr>
+          <w:p>
+            <w:r>
+              <w:t>Alert Time</w:t>
+            </w:r>
+          </w:p>
+        </w:tc>
+        <w:tc>
+          <w:tcPr>
+            <w:tcW w:w="2781" w:type="dxa"/>
+          </w:tcPr>
+          <w:p>
+            <w:r>
+              <w:t>7-July-2019 8:42 AM</w:t>
+            </w:r>
+          </w:p>
           <w:p/>
         </w:tc>
       </w:tr>
       <w:tr>
-        <w:tc>
-          <w:tcPr>
-            <w:tcW w:w="1546" w:type="dxa"/>
-          </w:tcPr>
-          <w:p>
-            <w:r>
-              <w:t>Severity</w:t>
-            </w:r>
-          </w:p>
-        </w:tc>
-        <w:tc>
-          <w:tcPr>
-            <w:tcW w:w="1262" w:type="dxa"/>
-          </w:tcPr>
-          <w:p/>
-        </w:tc>
-        <w:tc>
-          <w:tcPr>
-            <w:tcW w:w="6768" w:type="dxa"/>
-          </w:tcPr>
+        <w:trPr>
+          <w:trHeight w:val="411"/>
+        </w:trPr>
+        <w:tc>
+          <w:tcPr>
+            <w:tcW w:w="1042" w:type="dxa"/>
+          </w:tcPr>
+          <w:p>
+            <w:r>
+              <w:t>Category</w:t>
+            </w:r>
+          </w:p>
+        </w:tc>
+        <w:tc>
+          <w:tcPr>
+            <w:tcW w:w="2781" w:type="dxa"/>
+          </w:tcPr>
+          <w:p>
+            <w:r>
+              <w:t>Application</w:t>
+            </w:r>
+          </w:p>
           <w:p/>
         </w:tc>
       </w:tr>
       <w:tr>
-        <w:tc>
-          <w:tcPr>
-            <w:tcW w:w="1546" w:type="dxa"/>
-          </w:tcPr>
-          <w:p>
-            <w:r>
-              <w:t>Source</w:t>
-            </w:r>
-          </w:p>
-        </w:tc>
-        <w:tc>
-          <w:tcPr>
-            <w:tcW w:w="1262" w:type="dxa"/>
-          </w:tcPr>
-          <w:p/>
-        </w:tc>
-        <w:tc>
-          <w:tcPr>
-            <w:tcW w:w="6768" w:type="dxa"/>
-          </w:tcPr>
+        <w:trPr>
+          <w:trHeight w:val="401"/>
+        </w:trPr>
+        <w:tc>
+          <w:tcPr>
+            <w:tcW w:w="1042" w:type="dxa"/>
+          </w:tcPr>
+          <w:p>
+            <w:r>
+              <w:t>Severity</w:t>
+            </w:r>
+          </w:p>
+        </w:tc>
+        <w:tc>
+          <w:tcPr>
+            <w:tcW w:w="2781" w:type="dxa"/>
+          </w:tcPr>
+          <w:p>
+            <w:r>
+              <w:t>Critical</w:t>
+            </w:r>
+          </w:p>
           <w:p/>
         </w:tc>
       </w:tr>
       <w:tr>
-        <w:tc>
-          <w:tcPr>
-            <w:tcW w:w="1546" w:type="dxa"/>
-          </w:tcPr>
-          <w:p>
-            <w:bookmarkStart w:id="0" w:name="_GoBack"/>
-            <w:bookmarkEnd w:id="0"/>
-          </w:p>
-        </w:tc>
-        <w:tc>
-          <w:tcPr>
-            <w:tcW w:w="1262" w:type="dxa"/>
-          </w:tcPr>
-          <w:p/>
-        </w:tc>
-        <w:tc>
-          <w:tcPr>
-            <w:tcW w:w="6768" w:type="dxa"/>
-          </w:tcPr>
+        <w:trPr>
+          <w:trHeight w:val="401"/>
+        </w:trPr>
+        <w:tc>
+          <w:tcPr>
+            <w:tcW w:w="1042" w:type="dxa"/>
+          </w:tcPr>
+          <w:p>
+            <w:r>
+              <w:t>Source</w:t>
+            </w:r>
+          </w:p>
+        </w:tc>
+        <w:tc>
+          <w:tcPr>
+            <w:tcW w:w="2781" w:type="dxa"/>
+          </w:tcPr>
+          <w:p>
+            <w:r>
+              <w:t>DissolvedO2Check</w:t>
+            </w:r>
+          </w:p>
           <w:p/>
         </w:tc>
       </w:tr>
       <w:tr>
-        <w:tc>
-          <w:tcPr>
-            <w:tcW w:w="1546" w:type="dxa"/>
+        <w:trPr>
+          <w:trHeight w:val="206"/>
+        </w:trPr>
+        <w:tc>
+          <w:tcPr>
+            <w:tcW w:w="1042" w:type="dxa"/>
+          </w:tcPr>
+          <w:p/>
+        </w:tc>
+        <w:tc>
+          <w:tcPr>
+            <w:tcW w:w="2781" w:type="dxa"/>
+          </w:tcPr>
+          <w:p/>
+        </w:tc>
+      </w:tr>
+      <w:tr>
+        <w:trPr>
+          <w:trHeight w:val="411"/>
+        </w:trPr>
+        <w:tc>
+          <w:tcPr>
+            <w:tcW w:w="1042" w:type="dxa"/>
           </w:tcPr>
           <w:p/>
           <w:p/>
         </w:tc>
         <w:tc>
           <w:tcPr>
-            <w:tcW w:w="1262" w:type="dxa"/>
-          </w:tcPr>
-          <w:p/>
-        </w:tc>
-        <w:tc>
-          <w:tcPr>
-            <w:tcW w:w="6768" w:type="dxa"/>
+            <w:tcW w:w="2781" w:type="dxa"/>
           </w:tcPr>
           <w:p/>
         </w:tc>
       </w:tr>
     </w:tbl>
-    <w:p/>
-    <w:p>
+    <w:p>
+      <w:pPr>
+        <w:rPr>
+          <w:rFonts w:ascii="Arial" w:eastAsiaTheme="majorEastAsia" w:hAnsi="Arial" w:cs="Arial"/>
+          <w:b/>
+          <w:bCs/>
+          <w:color w:val="4F81BD" w:themeColor="accent1"/>
+          <w:sz w:val="26"/>
+          <w:szCs w:val="26"/>
+        </w:rPr>
+      </w:pPr>
+    </w:p>
+    <w:p>
+      <w:pPr>
+        <w:rPr>
+          <w:rFonts w:ascii="Arial" w:eastAsiaTheme="majorEastAsia" w:hAnsi="Arial" w:cs="Arial"/>
+          <w:b/>
+          <w:bCs/>
+          <w:color w:val="4F81BD" w:themeColor="accent1"/>
+          <w:sz w:val="26"/>
+          <w:szCs w:val="26"/>
+        </w:rPr>
+      </w:pPr>
+    </w:p>
+    <w:p>
+      <w:pPr>
+        <w:rPr>
+          <w:rFonts w:ascii="Arial" w:hAnsi="Arial" w:cs="Arial"/>
+        </w:rPr>
+      </w:pPr>
+      <w:r>
+        <w:rPr>
+          <w:rFonts w:ascii="Arial" w:hAnsi="Arial" w:cs="Arial"/>
+          <w:highlight w:val="cyan"/>
+        </w:rPr>
+        <w:t>Buoy4327: The dissolved O2 at this buoy is too low.</w:t>
+      </w:r>
+    </w:p>
+    <w:tbl>
+      <w:tblPr>
+        <w:tblStyle w:val="LightShading-Accent1"/>
+        <w:tblW w:w="0" w:type="auto"/>
+        <w:tblInd w:w="611" w:type="dxa"/>
+        <w:tblLook w:val="04A0" w:firstRow="1" w:lastRow="0" w:firstColumn="1" w:lastColumn="0" w:noHBand="0" w:noVBand="1"/>
+      </w:tblPr>
+      <w:tblGrid>
+        <w:gridCol w:w="1042"/>
+        <w:gridCol w:w="3585"/>
+      </w:tblGrid>
+      <w:tr>
+        <w:trPr>
+          <w:cnfStyle w:val="100000000000" w:firstRow="1" w:lastRow="0" w:firstColumn="0" w:lastColumn="0" w:oddVBand="0" w:evenVBand="0" w:oddHBand="0" w:evenHBand="0" w:firstRowFirstColumn="0" w:firstRowLastColumn="0" w:lastRowFirstColumn="0" w:lastRowLastColumn="0"/>
+          <w:trHeight w:val="401"/>
+        </w:trPr>
+        <w:tc>
+          <w:tcPr>
+            <w:cnfStyle w:val="001000000000" w:firstRow="0" w:lastRow="0" w:firstColumn="1" w:lastColumn="0" w:oddVBand="0" w:evenVBand="0" w:oddHBand="0" w:evenHBand="0" w:firstRowFirstColumn="0" w:firstRowLastColumn="0" w:lastRowFirstColumn="0" w:lastRowLastColumn="0"/>
+            <w:tcW w:w="1042" w:type="dxa"/>
+          </w:tcPr>
+          <w:p/>
+        </w:tc>
+        <w:tc>
+          <w:tcPr>
+            <w:tcW w:w="3585" w:type="dxa"/>
+          </w:tcPr>
+          <w:p>
+            <w:pPr>
+              <w:cnfStyle w:val="100000000000" w:firstRow="1" w:lastRow="0" w:firstColumn="0" w:lastColumn="0" w:oddVBand="0" w:evenVBand="0" w:oddHBand="0" w:evenHBand="0" w:firstRowFirstColumn="0" w:firstRowLastColumn="0" w:lastRowFirstColumn="0" w:lastRowLastColumn="0"/>
+            </w:pPr>
+          </w:p>
+        </w:tc>
+      </w:tr>
+      <w:tr>
+        <w:trPr>
+          <w:cnfStyle w:val="000000100000" w:firstRow="0" w:lastRow="0" w:firstColumn="0" w:lastColumn="0" w:oddVBand="0" w:evenVBand="0" w:oddHBand="1" w:evenHBand="0" w:firstRowFirstColumn="0" w:firstRowLastColumn="0" w:lastRowFirstColumn="0" w:lastRowLastColumn="0"/>
+          <w:trHeight w:val="401"/>
+        </w:trPr>
+        <w:tc>
+          <w:tcPr>
+            <w:cnfStyle w:val="001000000000" w:firstRow="0" w:lastRow="0" w:firstColumn="1" w:lastColumn="0" w:oddVBand="0" w:evenVBand="0" w:oddHBand="0" w:evenHBand="0" w:firstRowFirstColumn="0" w:firstRowLastColumn="0" w:lastRowFirstColumn="0" w:lastRowLastColumn="0"/>
+            <w:tcW w:w="1042" w:type="dxa"/>
+          </w:tcPr>
+          <w:p>
+            <w:r>
+              <w:t>Alert Time</w:t>
+            </w:r>
+          </w:p>
+        </w:tc>
+        <w:tc>
+          <w:tcPr>
+            <w:tcW w:w="3585" w:type="dxa"/>
+          </w:tcPr>
+          <w:p>
+            <w:pPr>
+              <w:cnfStyle w:val="000000100000" w:firstRow="0" w:lastRow="0" w:firstColumn="0" w:lastColumn="0" w:oddVBand="0" w:evenVBand="0" w:oddHBand="1" w:evenHBand="0" w:firstRowFirstColumn="0" w:firstRowLastColumn="0" w:lastRowFirstColumn="0" w:lastRowLastColumn="0"/>
+            </w:pPr>
+            <w:r>
+              <w:t>7-July-2019 8:42 AM</w:t>
+            </w:r>
+          </w:p>
+          <w:p>
+            <w:pPr>
+              <w:cnfStyle w:val="000000100000" w:firstRow="0" w:lastRow="0" w:firstColumn="0" w:lastColumn="0" w:oddVBand="0" w:evenVBand="0" w:oddHBand="1" w:evenHBand="0" w:firstRowFirstColumn="0" w:firstRowLastColumn="0" w:lastRowFirstColumn="0" w:lastRowLastColumn="0"/>
+            </w:pPr>
+          </w:p>
+        </w:tc>
+      </w:tr>
+      <w:tr>
+        <w:trPr>
+          <w:trHeight w:val="411"/>
+        </w:trPr>
+        <w:tc>
+          <w:tcPr>
+            <w:cnfStyle w:val="001000000000" w:firstRow="0" w:lastRow="0" w:firstColumn="1" w:lastColumn="0" w:oddVBand="0" w:evenVBand="0" w:oddHBand="0" w:evenHBand="0" w:firstRowFirstColumn="0" w:firstRowLastColumn="0" w:lastRowFirstColumn="0" w:lastRowLastColumn="0"/>
+            <w:tcW w:w="1042" w:type="dxa"/>
+          </w:tcPr>
+          <w:p>
+            <w:r>
+              <w:t>Category</w:t>
+            </w:r>
+          </w:p>
+        </w:tc>
+        <w:tc>
+          <w:tcPr>
+            <w:tcW w:w="3585" w:type="dxa"/>
+          </w:tcPr>
+          <w:p>
+            <w:pPr>
+              <w:cnfStyle w:val="000000000000" w:firstRow="0" w:lastRow="0" w:firstColumn="0" w:lastColumn="0" w:oddVBand="0" w:evenVBand="0" w:oddHBand="0" w:evenHBand="0" w:firstRowFirstColumn="0" w:firstRowLastColumn="0" w:lastRowFirstColumn="0" w:lastRowLastColumn="0"/>
+            </w:pPr>
+            <w:r>
+              <w:t>Application</w:t>
+            </w:r>
+          </w:p>
+          <w:p>
+            <w:pPr>
+              <w:cnfStyle w:val="000000000000" w:firstRow="0" w:lastRow="0" w:firstColumn="0" w:lastColumn="0" w:oddVBand="0" w:evenVBand="0" w:oddHBand="0" w:evenHBand="0" w:firstRowFirstColumn="0" w:firstRowLastColumn="0" w:lastRowFirstColumn="0" w:lastRowLastColumn="0"/>
+            </w:pPr>
+          </w:p>
+        </w:tc>
+      </w:tr>
+      <w:tr>
+        <w:trPr>
+          <w:cnfStyle w:val="000000100000" w:firstRow="0" w:lastRow="0" w:firstColumn="0" w:lastColumn="0" w:oddVBand="0" w:evenVBand="0" w:oddHBand="1" w:evenHBand="0" w:firstRowFirstColumn="0" w:firstRowLastColumn="0" w:lastRowFirstColumn="0" w:lastRowLastColumn="0"/>
+          <w:trHeight w:val="401"/>
+        </w:trPr>
+        <w:tc>
+          <w:tcPr>
+            <w:cnfStyle w:val="001000000000" w:firstRow="0" w:lastRow="0" w:firstColumn="1" w:lastColumn="0" w:oddVBand="0" w:evenVBand="0" w:oddHBand="0" w:evenHBand="0" w:firstRowFirstColumn="0" w:firstRowLastColumn="0" w:lastRowFirstColumn="0" w:lastRowLastColumn="0"/>
+            <w:tcW w:w="1042" w:type="dxa"/>
+          </w:tcPr>
+          <w:p>
+            <w:r>
+              <w:t>Severity</w:t>
+            </w:r>
+          </w:p>
+        </w:tc>
+        <w:tc>
+          <w:tcPr>
+            <w:tcW w:w="3585" w:type="dxa"/>
+          </w:tcPr>
+          <w:p>
+            <w:pPr>
+              <w:cnfStyle w:val="000000100000" w:firstRow="0" w:lastRow="0" w:firstColumn="0" w:lastColumn="0" w:oddVBand="0" w:evenVBand="0" w:oddHBand="1" w:evenHBand="0" w:firstRowFirstColumn="0" w:firstRowLastColumn="0" w:lastRowFirstColumn="0" w:lastRowLastColumn="0"/>
+            </w:pPr>
+            <w:r>
+              <w:t>Critical</w:t>
+            </w:r>
+          </w:p>
+          <w:p>
+            <w:pPr>
+              <w:cnfStyle w:val="000000100000" w:firstRow="0" w:lastRow="0" w:firstColumn="0" w:lastColumn="0" w:oddVBand="0" w:evenVBand="0" w:oddHBand="1" w:evenHBand="0" w:firstRowFirstColumn="0" w:firstRowLastColumn="0" w:lastRowFirstColumn="0" w:lastRowLastColumn="0"/>
+            </w:pPr>
+          </w:p>
+        </w:tc>
+      </w:tr>
+      <w:tr>
+        <w:trPr>
+          <w:trHeight w:val="401"/>
+        </w:trPr>
+        <w:tc>
+          <w:tcPr>
+            <w:cnfStyle w:val="001000000000" w:firstRow="0" w:lastRow="0" w:firstColumn="1" w:lastColumn="0" w:oddVBand="0" w:evenVBand="0" w:oddHBand="0" w:evenHBand="0" w:firstRowFirstColumn="0" w:firstRowLastColumn="0" w:lastRowFirstColumn="0" w:lastRowLastColumn="0"/>
+            <w:tcW w:w="1042" w:type="dxa"/>
+          </w:tcPr>
+          <w:p>
+            <w:r>
+              <w:t>Source</w:t>
+            </w:r>
+          </w:p>
+        </w:tc>
+        <w:tc>
+          <w:tcPr>
+            <w:tcW w:w="3585" w:type="dxa"/>
+          </w:tcPr>
+          <w:p>
+            <w:pPr>
+              <w:cnfStyle w:val="000000000000" w:firstRow="0" w:lastRow="0" w:firstColumn="0" w:lastColumn="0" w:oddVBand="0" w:evenVBand="0" w:oddHBand="0" w:evenHBand="0" w:firstRowFirstColumn="0" w:firstRowLastColumn="0" w:lastRowFirstColumn="0" w:lastRowLastColumn="0"/>
+            </w:pPr>
+            <w:r>
+              <w:t>DissolvedO2Check</w:t>
+            </w:r>
+          </w:p>
+          <w:p>
+            <w:pPr>
+              <w:cnfStyle w:val="000000000000" w:firstRow="0" w:lastRow="0" w:firstColumn="0" w:lastColumn="0" w:oddVBand="0" w:evenVBand="0" w:oddHBand="0" w:evenHBand="0" w:firstRowFirstColumn="0" w:firstRowLastColumn="0" w:lastRowFirstColumn="0" w:lastRowLastColumn="0"/>
+            </w:pPr>
+          </w:p>
+        </w:tc>
+      </w:tr>
+    </w:tbl>
+    <w:p>
+      <w:pPr>
+        <w:rPr>
+          <w:rFonts w:ascii="Arial" w:hAnsi="Arial" w:cs="Arial"/>
+        </w:rPr>
+      </w:pPr>
+    </w:p>
+    <w:p>
+      <w:pPr>
+        <w:rPr>
+          <w:rFonts w:ascii="Arial" w:hAnsi="Arial" w:cs="Arial"/>
+        </w:rPr>
+      </w:pPr>
+      <w:r>
+        <w:rPr>
+          <w:rFonts w:ascii="Arial" w:hAnsi="Arial" w:cs="Arial"/>
+        </w:rPr>
+        <w:t>Add division</w:t>
+      </w:r>
+    </w:p>
+    <w:p>
+      <w:pPr>
+        <w:rPr>
+          <w:rFonts w:ascii="Arial" w:hAnsi="Arial" w:cs="Arial"/>
+        </w:rPr>
+      </w:pPr>
+    </w:p>
+    <w:p>
+      <w:pPr>
+        <w:rPr>
+          <w:rFonts w:ascii="Arial" w:hAnsi="Arial" w:cs="Arial"/>
+        </w:rPr>
+      </w:pPr>
+      <w:r>
+        <w:rPr>
+          <w:rFonts w:ascii="Arial" w:hAnsi="Arial" w:cs="Arial"/>
+        </w:rPr>
+        <w:t>&lt;div class</w:t>
+      </w:r>
+      <w:r>
+        <w:rPr>
+          <w:rFonts w:ascii="Arial" w:hAnsi="Arial" w:cs="Arial"/>
+        </w:rPr>
+        <w:t>=”</w:t>
+      </w:r>
       <w:proofErr w:type="spellStart"/>
       <w:r>
-        <w:t>Whe</w:t>
+        <w:rPr>
+          <w:rFonts w:ascii="Arial" w:hAnsi="Arial" w:cs="Arial"/>
+        </w:rPr>
+        <w:t>vdabalert_table</w:t>
       </w:r>
       <w:proofErr w:type="spellEnd"/>
+      <w:r>
+        <w:rPr>
+          <w:rFonts w:ascii="Arial" w:hAnsi="Arial" w:cs="Arial"/>
+        </w:rPr>
+        <w:t>”&gt;</w:t>
+      </w:r>
+    </w:p>
+    <w:p>
+      <w:pPr>
+        <w:rPr>
+          <w:rFonts w:ascii="Arial" w:hAnsi="Arial" w:cs="Arial"/>
+        </w:rPr>
+      </w:pPr>
+      <w:proofErr w:type="gramStart"/>
+      <w:r>
+        <w:rPr>
+          <w:rFonts w:ascii="Arial" w:hAnsi="Arial" w:cs="Arial"/>
+        </w:rPr>
+        <w:t>TABLE HTML HERE.</w:t>
+      </w:r>
+      <w:proofErr w:type="gramEnd"/>
+    </w:p>
+    <w:p>
+      <w:pPr>
+        <w:rPr>
+          <w:rFonts w:ascii="Arial" w:hAnsi="Arial" w:cs="Arial"/>
+        </w:rPr>
+      </w:pPr>
+      <w:r>
+        <w:rPr>
+          <w:rFonts w:ascii="Arial" w:hAnsi="Arial" w:cs="Arial"/>
+        </w:rPr>
+        <w:t>&lt;/div&gt;</w:t>
+      </w:r>
+    </w:p>
+    <w:p>
+      <w:pPr>
+        <w:rPr>
+          <w:rFonts w:ascii="Arial" w:hAnsi="Arial" w:cs="Arial"/>
+        </w:rPr>
+      </w:pPr>
+    </w:p>
+    <w:p>
+      <w:pPr>
+        <w:rPr>
+          <w:rFonts w:ascii="Arial" w:hAnsi="Arial" w:cs="Arial"/>
+        </w:rPr>
+      </w:pPr>
+      <w:r>
+        <w:rPr>
+          <w:rFonts w:ascii="Arial" w:hAnsi="Arial" w:cs="Arial"/>
+          <w:noProof/>
+        </w:rPr>
+        <w:lastRenderedPageBreak/>
+        <w:drawing>
+          <wp:inline distT="0" distB="0" distL="0" distR="0">
+            <wp:extent cx="4459605" cy="2562225"/>
+            <wp:effectExtent l="0" t="0" r="0" b="9525"/>
+            <wp:docPr id="1" name="Picture 1"/>
+            <wp:cNvGraphicFramePr>
+              <a:graphicFrameLocks xmlns:a="http://schemas.openxmlformats.org/drawingml/2006/main" noChangeAspect="1"/>
+            </wp:cNvGraphicFramePr>
+            <a:graphic xmlns:a="http://schemas.openxmlformats.org/drawingml/2006/main">
+              <a:graphicData uri="http://schemas.openxmlformats.org/drawingml/2006/picture">
+                <pic:pic xmlns:pic="http://schemas.openxmlformats.org/drawingml/2006/picture">
+                  <pic:nvPicPr>
+                    <pic:cNvPr id="0" name="Picture 1"/>
+                    <pic:cNvPicPr>
+                      <a:picLocks noChangeAspect="1" noChangeArrowheads="1"/>
+                    </pic:cNvPicPr>
+                  </pic:nvPicPr>
+                  <pic:blipFill>
+                    <a:blip r:embed="rId6">
+                      <a:extLst>
+                        <a:ext uri="{28A0092B-C50C-407E-A947-70E740481C1C}">
+                          <a14:useLocalDpi xmlns:a14="http://schemas.microsoft.com/office/drawing/2010/main" val="0"/>
+                        </a:ext>
+                      </a:extLst>
+                    </a:blip>
+                    <a:srcRect/>
+                    <a:stretch>
+                      <a:fillRect/>
+                    </a:stretch>
+                  </pic:blipFill>
+                  <pic:spPr bwMode="auto">
+                    <a:xfrm>
+                      <a:off x="0" y="0"/>
+                      <a:ext cx="4459605" cy="2562225"/>
+                    </a:xfrm>
+                    <a:prstGeom prst="rect">
+                      <a:avLst/>
+                    </a:prstGeom>
+                    <a:noFill/>
+                    <a:ln>
+                      <a:noFill/>
+                    </a:ln>
+                  </pic:spPr>
+                </pic:pic>
+              </a:graphicData>
+            </a:graphic>
+          </wp:inline>
+        </w:drawing>
+      </w:r>
+      <w:bookmarkStart w:id="0" w:name="_GoBack"/>
+      <w:bookmarkEnd w:id="0"/>
     </w:p>
     <w:p>
       <w:pPr>
@@ -1249,6 +1636,145 @@
       <w:contextualSpacing/>
     </w:pPr>
   </w:style>
+  <w:style w:type="character" w:styleId="Hyperlink">
+    <w:name w:val="Hyperlink"/>
+    <w:basedOn w:val="DefaultParagraphFont"/>
+    <w:uiPriority w:val="99"/>
+    <w:semiHidden/>
+    <w:unhideWhenUsed/>
+    <w:rsid w:val="0003752F"/>
+    <w:rPr>
+      <w:color w:val="343A40"/>
+      <w:u w:val="single"/>
+      <w:shd w:val="clear" w:color="auto" w:fill="auto"/>
+    </w:rPr>
+  </w:style>
+  <w:style w:type="table" w:styleId="LightShading-Accent1">
+    <w:name w:val="Light Shading Accent 1"/>
+    <w:basedOn w:val="TableNormal"/>
+    <w:uiPriority w:val="60"/>
+    <w:rsid w:val="0003752F"/>
+    <w:pPr>
+      <w:spacing w:after="0" w:line="240" w:lineRule="auto"/>
+    </w:pPr>
+    <w:rPr>
+      <w:color w:val="365F91" w:themeColor="accent1" w:themeShade="BF"/>
+    </w:rPr>
+    <w:tblPr>
+      <w:tblStyleRowBandSize w:val="1"/>
+      <w:tblStyleColBandSize w:val="1"/>
+      <w:tblBorders>
+        <w:top w:val="single" w:sz="8" w:space="0" w:color="4F81BD" w:themeColor="accent1"/>
+        <w:bottom w:val="single" w:sz="8" w:space="0" w:color="4F81BD" w:themeColor="accent1"/>
+      </w:tblBorders>
+    </w:tblPr>
+    <w:tblStylePr w:type="firstRow">
+      <w:pPr>
+        <w:spacing w:before="0" w:after="0" w:line="240" w:lineRule="auto"/>
+      </w:pPr>
+      <w:rPr>
+        <w:b/>
+        <w:bCs/>
+      </w:rPr>
+      <w:tblPr/>
+      <w:tcPr>
+        <w:tcBorders>
+          <w:top w:val="single" w:sz="8" w:space="0" w:color="4F81BD" w:themeColor="accent1"/>
+          <w:left w:val="nil"/>
+          <w:bottom w:val="single" w:sz="8" w:space="0" w:color="4F81BD" w:themeColor="accent1"/>
+          <w:right w:val="nil"/>
+          <w:insideH w:val="nil"/>
+          <w:insideV w:val="nil"/>
+        </w:tcBorders>
+      </w:tcPr>
+    </w:tblStylePr>
+    <w:tblStylePr w:type="lastRow">
+      <w:pPr>
+        <w:spacing w:before="0" w:after="0" w:line="240" w:lineRule="auto"/>
+      </w:pPr>
+      <w:rPr>
+        <w:b/>
+        <w:bCs/>
+      </w:rPr>
+      <w:tblPr/>
+      <w:tcPr>
+        <w:tcBorders>
+          <w:top w:val="single" w:sz="8" w:space="0" w:color="4F81BD" w:themeColor="accent1"/>
+          <w:left w:val="nil"/>
+          <w:bottom w:val="single" w:sz="8" w:space="0" w:color="4F81BD" w:themeColor="accent1"/>
+          <w:right w:val="nil"/>
+          <w:insideH w:val="nil"/>
+          <w:insideV w:val="nil"/>
+        </w:tcBorders>
+      </w:tcPr>
+    </w:tblStylePr>
+    <w:tblStylePr w:type="firstCol">
+      <w:rPr>
+        <w:b/>
+        <w:bCs/>
+      </w:rPr>
+    </w:tblStylePr>
+    <w:tblStylePr w:type="lastCol">
+      <w:rPr>
+        <w:b/>
+        <w:bCs/>
+      </w:rPr>
+    </w:tblStylePr>
+    <w:tblStylePr w:type="band1Vert">
+      <w:tblPr/>
+      <w:tcPr>
+        <w:tcBorders>
+          <w:left w:val="nil"/>
+          <w:right w:val="nil"/>
+          <w:insideH w:val="nil"/>
+          <w:insideV w:val="nil"/>
+        </w:tcBorders>
+        <w:shd w:val="clear" w:color="auto" w:fill="D3DFEE" w:themeFill="accent1" w:themeFillTint="3F"/>
+      </w:tcPr>
+    </w:tblStylePr>
+    <w:tblStylePr w:type="band1Horz">
+      <w:tblPr/>
+      <w:tcPr>
+        <w:tcBorders>
+          <w:left w:val="nil"/>
+          <w:right w:val="nil"/>
+          <w:insideH w:val="nil"/>
+          <w:insideV w:val="nil"/>
+        </w:tcBorders>
+        <w:shd w:val="clear" w:color="auto" w:fill="D3DFEE" w:themeFill="accent1" w:themeFillTint="3F"/>
+      </w:tcPr>
+    </w:tblStylePr>
+  </w:style>
+  <w:style w:type="paragraph" w:styleId="BalloonText">
+    <w:name w:val="Balloon Text"/>
+    <w:basedOn w:val="Normal"/>
+    <w:link w:val="BalloonTextChar"/>
+    <w:uiPriority w:val="99"/>
+    <w:semiHidden/>
+    <w:unhideWhenUsed/>
+    <w:rsid w:val="000B2A8C"/>
+    <w:pPr>
+      <w:spacing w:after="0" w:line="240" w:lineRule="auto"/>
+    </w:pPr>
+    <w:rPr>
+      <w:rFonts w:ascii="Tahoma" w:hAnsi="Tahoma" w:cs="Tahoma"/>
+      <w:sz w:val="16"/>
+      <w:szCs w:val="16"/>
+    </w:rPr>
+  </w:style>
+  <w:style w:type="character" w:customStyle="1" w:styleId="BalloonTextChar">
+    <w:name w:val="Balloon Text Char"/>
+    <w:basedOn w:val="DefaultParagraphFont"/>
+    <w:link w:val="BalloonText"/>
+    <w:uiPriority w:val="99"/>
+    <w:semiHidden/>
+    <w:rsid w:val="000B2A8C"/>
+    <w:rPr>
+      <w:rFonts w:ascii="Tahoma" w:hAnsi="Tahoma" w:cs="Tahoma"/>
+      <w:sz w:val="16"/>
+      <w:szCs w:val="16"/>
+    </w:rPr>
+  </w:style>
 </w:styles>
 </file>
 
@@ -1584,6 +2110,145 @@
       <w:ind w:left="720"/>
       <w:contextualSpacing/>
     </w:pPr>
+  </w:style>
+  <w:style w:type="character" w:styleId="Hyperlink">
+    <w:name w:val="Hyperlink"/>
+    <w:basedOn w:val="DefaultParagraphFont"/>
+    <w:uiPriority w:val="99"/>
+    <w:semiHidden/>
+    <w:unhideWhenUsed/>
+    <w:rsid w:val="0003752F"/>
+    <w:rPr>
+      <w:color w:val="343A40"/>
+      <w:u w:val="single"/>
+      <w:shd w:val="clear" w:color="auto" w:fill="auto"/>
+    </w:rPr>
+  </w:style>
+  <w:style w:type="table" w:styleId="LightShading-Accent1">
+    <w:name w:val="Light Shading Accent 1"/>
+    <w:basedOn w:val="TableNormal"/>
+    <w:uiPriority w:val="60"/>
+    <w:rsid w:val="0003752F"/>
+    <w:pPr>
+      <w:spacing w:after="0" w:line="240" w:lineRule="auto"/>
+    </w:pPr>
+    <w:rPr>
+      <w:color w:val="365F91" w:themeColor="accent1" w:themeShade="BF"/>
+    </w:rPr>
+    <w:tblPr>
+      <w:tblStyleRowBandSize w:val="1"/>
+      <w:tblStyleColBandSize w:val="1"/>
+      <w:tblBorders>
+        <w:top w:val="single" w:sz="8" w:space="0" w:color="4F81BD" w:themeColor="accent1"/>
+        <w:bottom w:val="single" w:sz="8" w:space="0" w:color="4F81BD" w:themeColor="accent1"/>
+      </w:tblBorders>
+    </w:tblPr>
+    <w:tblStylePr w:type="firstRow">
+      <w:pPr>
+        <w:spacing w:before="0" w:after="0" w:line="240" w:lineRule="auto"/>
+      </w:pPr>
+      <w:rPr>
+        <w:b/>
+        <w:bCs/>
+      </w:rPr>
+      <w:tblPr/>
+      <w:tcPr>
+        <w:tcBorders>
+          <w:top w:val="single" w:sz="8" w:space="0" w:color="4F81BD" w:themeColor="accent1"/>
+          <w:left w:val="nil"/>
+          <w:bottom w:val="single" w:sz="8" w:space="0" w:color="4F81BD" w:themeColor="accent1"/>
+          <w:right w:val="nil"/>
+          <w:insideH w:val="nil"/>
+          <w:insideV w:val="nil"/>
+        </w:tcBorders>
+      </w:tcPr>
+    </w:tblStylePr>
+    <w:tblStylePr w:type="lastRow">
+      <w:pPr>
+        <w:spacing w:before="0" w:after="0" w:line="240" w:lineRule="auto"/>
+      </w:pPr>
+      <w:rPr>
+        <w:b/>
+        <w:bCs/>
+      </w:rPr>
+      <w:tblPr/>
+      <w:tcPr>
+        <w:tcBorders>
+          <w:top w:val="single" w:sz="8" w:space="0" w:color="4F81BD" w:themeColor="accent1"/>
+          <w:left w:val="nil"/>
+          <w:bottom w:val="single" w:sz="8" w:space="0" w:color="4F81BD" w:themeColor="accent1"/>
+          <w:right w:val="nil"/>
+          <w:insideH w:val="nil"/>
+          <w:insideV w:val="nil"/>
+        </w:tcBorders>
+      </w:tcPr>
+    </w:tblStylePr>
+    <w:tblStylePr w:type="firstCol">
+      <w:rPr>
+        <w:b/>
+        <w:bCs/>
+      </w:rPr>
+    </w:tblStylePr>
+    <w:tblStylePr w:type="lastCol">
+      <w:rPr>
+        <w:b/>
+        <w:bCs/>
+      </w:rPr>
+    </w:tblStylePr>
+    <w:tblStylePr w:type="band1Vert">
+      <w:tblPr/>
+      <w:tcPr>
+        <w:tcBorders>
+          <w:left w:val="nil"/>
+          <w:right w:val="nil"/>
+          <w:insideH w:val="nil"/>
+          <w:insideV w:val="nil"/>
+        </w:tcBorders>
+        <w:shd w:val="clear" w:color="auto" w:fill="D3DFEE" w:themeFill="accent1" w:themeFillTint="3F"/>
+      </w:tcPr>
+    </w:tblStylePr>
+    <w:tblStylePr w:type="band1Horz">
+      <w:tblPr/>
+      <w:tcPr>
+        <w:tcBorders>
+          <w:left w:val="nil"/>
+          <w:right w:val="nil"/>
+          <w:insideH w:val="nil"/>
+          <w:insideV w:val="nil"/>
+        </w:tcBorders>
+        <w:shd w:val="clear" w:color="auto" w:fill="D3DFEE" w:themeFill="accent1" w:themeFillTint="3F"/>
+      </w:tcPr>
+    </w:tblStylePr>
+  </w:style>
+  <w:style w:type="paragraph" w:styleId="BalloonText">
+    <w:name w:val="Balloon Text"/>
+    <w:basedOn w:val="Normal"/>
+    <w:link w:val="BalloonTextChar"/>
+    <w:uiPriority w:val="99"/>
+    <w:semiHidden/>
+    <w:unhideWhenUsed/>
+    <w:rsid w:val="000B2A8C"/>
+    <w:pPr>
+      <w:spacing w:after="0" w:line="240" w:lineRule="auto"/>
+    </w:pPr>
+    <w:rPr>
+      <w:rFonts w:ascii="Tahoma" w:hAnsi="Tahoma" w:cs="Tahoma"/>
+      <w:sz w:val="16"/>
+      <w:szCs w:val="16"/>
+    </w:rPr>
+  </w:style>
+  <w:style w:type="character" w:customStyle="1" w:styleId="BalloonTextChar">
+    <w:name w:val="Balloon Text Char"/>
+    <w:basedOn w:val="DefaultParagraphFont"/>
+    <w:link w:val="BalloonText"/>
+    <w:uiPriority w:val="99"/>
+    <w:semiHidden/>
+    <w:rsid w:val="000B2A8C"/>
+    <w:rPr>
+      <w:rFonts w:ascii="Tahoma" w:hAnsi="Tahoma" w:cs="Tahoma"/>
+      <w:sz w:val="16"/>
+      <w:szCs w:val="16"/>
+    </w:rPr>
   </w:style>
 </w:styles>
 </file>

</xml_diff>